<commit_message>
Added service and DAO implementations .
</commit_message>
<xml_diff>
--- a/Project2_RetailWebService/Doc/LSMarket Place.docx
+++ b/Project2_RetailWebService/Doc/LSMarket Place.docx
@@ -399,67 +399,7 @@
         <w:tab/>
         <w:t xml:space="preserve"/>
         <w:tab/>
-        <w:t xml:space="preserve"> customerAddress  VARCHAR(25),</w:t>
-      </w:r>
-    </w:p>
-    <w:p>
-      <w:pPr/>
-      <w:r>
-        <w:rPr>
-          <w:rFonts w:ascii="Courier New" w:hAnsi="Courier New" w:cs="Courier New"/>
-          <w:sz w:val="20"/>
-          <w:sz-cs w:val="20"/>
-          <w:color w:val="0000FF"/>
-        </w:rPr>
-        <w:t xml:space="preserve">             customerPhone  VARCHAR(25),</w:t>
-      </w:r>
-    </w:p>
-    <w:p>
-      <w:pPr/>
-      <w:r>
-        <w:rPr>
-          <w:rFonts w:ascii="Courier New" w:hAnsi="Courier New" w:cs="Courier New"/>
-          <w:sz w:val="20"/>
-          <w:sz-cs w:val="20"/>
-          <w:color w:val="0000FF"/>
-        </w:rPr>
-        <w:t xml:space="preserve">             email  VARCHAR(25),</w:t>
-      </w:r>
-    </w:p>
-    <w:p>
-      <w:pPr/>
-      <w:r>
-        <w:rPr>
-          <w:rFonts w:ascii="Courier New" w:hAnsi="Courier New" w:cs="Courier New"/>
-          <w:sz w:val="20"/>
-          <w:sz-cs w:val="20"/>
-          <w:color w:val="0000FF"/>
-        </w:rPr>
-        <w:t xml:space="preserve">             PRIMARY KEY (CustomerID));</w:t>
-      </w:r>
-    </w:p>
-    <w:p>
-      <w:pPr/>
-      <w:r>
-        <w:rPr>
-          <w:rFonts w:ascii="Courier New" w:hAnsi="Courier New" w:cs="Courier New"/>
-          <w:sz w:val="20"/>
-          <w:sz-cs w:val="20"/>
-          <w:color w:val="0000FF"/>
-        </w:rPr>
-        <w:t xml:space="preserve"/>
-      </w:r>
-    </w:p>
-    <w:p>
-      <w:pPr/>
-      <w:r>
-        <w:rPr>
-          <w:rFonts w:ascii="Courier" w:hAnsi="Courier" w:cs="Courier"/>
-          <w:sz w:val="24"/>
-          <w:sz-cs w:val="24"/>
-          <w:spacing w:val="0"/>
-        </w:rPr>
-        <w:t xml:space="preserve">create table </w:t>
+        <w:t xml:space="preserve"> </w:t>
       </w:r>
       <w:r>
         <w:rPr>
@@ -468,28 +408,28 @@
           <w:sz-cs w:val="22"/>
           <w:color w:val="2A00FF"/>
         </w:rPr>
-        <w:t xml:space="preserve">CUSTADDRESS</w:t>
-      </w:r>
-      <w:r>
-        <w:rPr>
-          <w:rFonts w:ascii="Courier" w:hAnsi="Courier" w:cs="Courier"/>
-          <w:sz w:val="24"/>
-          <w:sz-cs w:val="24"/>
-          <w:spacing w:val="0"/>
-        </w:rPr>
-        <w:t xml:space="preserve"> (</w:t>
-      </w:r>
-    </w:p>
-    <w:p>
-      <w:pPr/>
-      <w:r>
-        <w:rPr>
-          <w:rFonts w:ascii="Courier" w:hAnsi="Courier" w:cs="Courier"/>
-          <w:sz w:val="24"/>
-          <w:sz-cs w:val="24"/>
-          <w:spacing w:val="0"/>
-        </w:rPr>
-        <w:t xml:space="preserve">   </w:t>
+        <w:t xml:space="preserve">ADDRESS_ID</w:t>
+      </w:r>
+      <w:r>
+        <w:rPr>
+          <w:rFonts w:ascii="Courier New" w:hAnsi="Courier New" w:cs="Courier New"/>
+          <w:sz w:val="20"/>
+          <w:sz-cs w:val="20"/>
+          <w:color w:val="0000FF"/>
+        </w:rPr>
+        <w:t xml:space="preserve">  int,</w:t>
+      </w:r>
+    </w:p>
+    <w:p>
+      <w:pPr/>
+      <w:r>
+        <w:rPr>
+          <w:rFonts w:ascii="Courier New" w:hAnsi="Courier New" w:cs="Courier New"/>
+          <w:sz w:val="20"/>
+          <w:sz-cs w:val="20"/>
+          <w:color w:val="0000FF"/>
+        </w:rPr>
+        <w:t xml:space="preserve">             </w:t>
       </w:r>
       <w:r>
         <w:rPr>
@@ -498,28 +438,64 @@
           <w:sz-cs w:val="22"/>
           <w:color w:val="2A00FF"/>
         </w:rPr>
-        <w:t xml:space="preserve">ADDRESS_ID</w:t>
-      </w:r>
-      <w:r>
-        <w:rPr>
-          <w:rFonts w:ascii="Courier" w:hAnsi="Courier" w:cs="Courier"/>
-          <w:sz w:val="24"/>
-          <w:sz-cs w:val="24"/>
-          <w:spacing w:val="0"/>
-        </w:rPr>
-        <w:t xml:space="preserve"> INT NOT NULL auto_increment,</w:t>
-      </w:r>
-    </w:p>
-    <w:p>
-      <w:pPr/>
-      <w:r>
-        <w:rPr>
-          <w:rFonts w:ascii="Courier" w:hAnsi="Courier" w:cs="Courier"/>
-          <w:sz w:val="24"/>
-          <w:sz-cs w:val="24"/>
-          <w:spacing w:val="0"/>
-        </w:rPr>
-        <w:t xml:space="preserve">   </w:t>
+        <w:t xml:space="preserve">PHONE_ID</w:t>
+      </w:r>
+      <w:r>
+        <w:rPr>
+          <w:rFonts w:ascii="Courier New" w:hAnsi="Courier New" w:cs="Courier New"/>
+          <w:sz w:val="20"/>
+          <w:sz-cs w:val="20"/>
+          <w:color w:val="0000FF"/>
+        </w:rPr>
+        <w:t xml:space="preserve">  int,</w:t>
+      </w:r>
+    </w:p>
+    <w:p>
+      <w:pPr/>
+      <w:r>
+        <w:rPr>
+          <w:rFonts w:ascii="Courier New" w:hAnsi="Courier New" w:cs="Courier New"/>
+          <w:sz w:val="20"/>
+          <w:sz-cs w:val="20"/>
+          <w:color w:val="0000FF"/>
+        </w:rPr>
+        <w:t xml:space="preserve">             email  VARCHAR(25),</w:t>
+      </w:r>
+    </w:p>
+    <w:p>
+      <w:pPr/>
+      <w:r>
+        <w:rPr>
+          <w:rFonts w:ascii="Courier New" w:hAnsi="Courier New" w:cs="Courier New"/>
+          <w:sz w:val="20"/>
+          <w:sz-cs w:val="20"/>
+          <w:color w:val="0000FF"/>
+        </w:rPr>
+        <w:t xml:space="preserve">             PRIMARY KEY (CustomerID));</w:t>
+      </w:r>
+    </w:p>
+    <w:p>
+      <w:pPr/>
+      <w:r>
+        <w:rPr>
+          <w:rFonts w:ascii="Courier New" w:hAnsi="Courier New" w:cs="Courier New"/>
+          <w:sz w:val="20"/>
+          <w:sz-cs w:val="20"/>
+          <w:color w:val="0000FF"/>
+        </w:rPr>
+        <w:t xml:space="preserve"/>
+      </w:r>
+    </w:p>
+    <w:p>
+      <w:pPr/>
+      <w:r>
+        <w:rPr>
+          <w:rFonts w:ascii="Courier" w:hAnsi="Courier" w:cs="Courier"/>
+          <w:sz w:val="24"/>
+          <w:sz-cs w:val="24"/>
+          <w:spacing w:val="0"/>
+        </w:rPr>
+        <w:t xml:space="preserve">create table </w:t>
       </w:r>
       <w:r>
         <w:rPr>
@@ -528,34 +504,16 @@
           <w:sz-cs w:val="22"/>
           <w:color w:val="2A00FF"/>
         </w:rPr>
-        <w:t xml:space="preserve">ADDRESS_STREET</w:t>
-      </w:r>
-      <w:r>
-        <w:rPr>
-          <w:rFonts w:ascii="Courier" w:hAnsi="Courier" w:cs="Courier"/>
-          <w:sz w:val="24"/>
-          <w:sz-cs w:val="24"/>
-          <w:spacing w:val="0"/>
-        </w:rPr>
-        <w:t xml:space="preserve"> VARCHAR(250) </w:t>
-      </w:r>
-      <w:r>
-        <w:rPr>
-          <w:rFonts w:ascii="Courier New" w:hAnsi="Courier New" w:cs="Courier New"/>
-          <w:sz w:val="20"/>
-          <w:sz-cs w:val="20"/>
-          <w:color w:val="0000FF"/>
-        </w:rPr>
-        <w:t xml:space="preserve">NOT NULL</w:t>
-      </w:r>
-      <w:r>
-        <w:rPr>
-          <w:rFonts w:ascii="Courier" w:hAnsi="Courier" w:cs="Courier"/>
-          <w:sz w:val="24"/>
-          <w:sz-cs w:val="24"/>
-          <w:spacing w:val="0"/>
-        </w:rPr>
-        <w:t xml:space="preserve">,</w:t>
+        <w:t xml:space="preserve">CUSTPHONE</w:t>
+      </w:r>
+      <w:r>
+        <w:rPr>
+          <w:rFonts w:ascii="Courier" w:hAnsi="Courier" w:cs="Courier"/>
+          <w:sz w:val="24"/>
+          <w:sz-cs w:val="24"/>
+          <w:spacing w:val="0"/>
+        </w:rPr>
+        <w:t xml:space="preserve">(</w:t>
       </w:r>
     </w:p>
     <w:p>
@@ -576,34 +534,16 @@
           <w:sz-cs w:val="22"/>
           <w:color w:val="2A00FF"/>
         </w:rPr>
-        <w:t xml:space="preserve">ADDRESS_CITY</w:t>
-      </w:r>
-      <w:r>
-        <w:rPr>
-          <w:rFonts w:ascii="Courier" w:hAnsi="Courier" w:cs="Courier"/>
-          <w:sz w:val="24"/>
-          <w:sz-cs w:val="24"/>
-          <w:spacing w:val="0"/>
-        </w:rPr>
-        <w:t xml:space="preserve">  VARCHAR(50) </w:t>
-      </w:r>
-      <w:r>
-        <w:rPr>
-          <w:rFonts w:ascii="Courier New" w:hAnsi="Courier New" w:cs="Courier New"/>
-          <w:sz w:val="20"/>
-          <w:sz-cs w:val="20"/>
-          <w:color w:val="0000FF"/>
-        </w:rPr>
-        <w:t xml:space="preserve">NOT NULL</w:t>
-      </w:r>
-      <w:r>
-        <w:rPr>
-          <w:rFonts w:ascii="Courier" w:hAnsi="Courier" w:cs="Courier"/>
-          <w:sz w:val="24"/>
-          <w:sz-cs w:val="24"/>
-          <w:spacing w:val="0"/>
-        </w:rPr>
-        <w:t xml:space="preserve">,</w:t>
+        <w:t xml:space="preserve">PHONE_ID</w:t>
+      </w:r>
+      <w:r>
+        <w:rPr>
+          <w:rFonts w:ascii="Courier" w:hAnsi="Courier" w:cs="Courier"/>
+          <w:sz w:val="24"/>
+          <w:sz-cs w:val="24"/>
+          <w:spacing w:val="0"/>
+        </w:rPr>
+        <w:t xml:space="preserve"> INT NOT NULL auto_increment,</w:t>
       </w:r>
     </w:p>
     <w:p>
@@ -624,16 +564,16 @@
           <w:sz-cs w:val="22"/>
           <w:color w:val="2A00FF"/>
         </w:rPr>
-        <w:t xml:space="preserve">ADDRESS_STATE</w:t>
-      </w:r>
-      <w:r>
-        <w:rPr>
-          <w:rFonts w:ascii="Courier" w:hAnsi="Courier" w:cs="Courier"/>
-          <w:sz w:val="24"/>
-          <w:sz-cs w:val="24"/>
-          <w:spacing w:val="0"/>
-        </w:rPr>
-        <w:t xml:space="preserve">   VARCHAR(50) </w:t>
+        <w:t xml:space="preserve">PRIMARY_NUMBER</w:t>
+      </w:r>
+      <w:r>
+        <w:rPr>
+          <w:rFonts w:ascii="Courier" w:hAnsi="Courier" w:cs="Courier"/>
+          <w:sz w:val="24"/>
+          <w:sz-cs w:val="24"/>
+          <w:spacing w:val="0"/>
+        </w:rPr>
+        <w:t xml:space="preserve"> VARCHAR(250) </w:t>
       </w:r>
       <w:r>
         <w:rPr>
@@ -672,16 +612,16 @@
           <w:sz-cs w:val="22"/>
           <w:color w:val="2A00FF"/>
         </w:rPr>
-        <w:t xml:space="preserve">ADDRESS_ZIPCODE </w:t>
-      </w:r>
-      <w:r>
-        <w:rPr>
-          <w:rFonts w:ascii="Courier" w:hAnsi="Courier" w:cs="Courier"/>
-          <w:sz w:val="24"/>
-          <w:sz-cs w:val="24"/>
-          <w:spacing w:val="0"/>
-        </w:rPr>
-        <w:t xml:space="preserve"> VARCHAR(10) </w:t>
+        <w:t xml:space="preserve">SECONDARY_NUMBER</w:t>
+      </w:r>
+      <w:r>
+        <w:rPr>
+          <w:rFonts w:ascii="Courier" w:hAnsi="Courier" w:cs="Courier"/>
+          <w:sz w:val="24"/>
+          <w:sz-cs w:val="24"/>
+          <w:spacing w:val="0"/>
+        </w:rPr>
+        <w:t xml:space="preserve">  VARCHAR(50) </w:t>
       </w:r>
       <w:r>
         <w:rPr>
@@ -729,10 +669,334 @@
           <w:sz-cs w:val="22"/>
           <w:color w:val="2A00FF"/>
         </w:rPr>
+        <w:t xml:space="preserve">PHONE_ID</w:t>
+      </w:r>
+      <w:r>
+        <w:rPr>
+          <w:rFonts w:ascii="Courier New" w:hAnsi="Courier New" w:cs="Courier New"/>
+          <w:sz w:val="20"/>
+          <w:sz-cs w:val="20"/>
+          <w:color w:val="0000FF"/>
+        </w:rPr>
+        <w:t xml:space="preserve">));</w:t>
+      </w:r>
+      <w:r>
+        <w:rPr>
+          <w:rFonts w:ascii="Courier" w:hAnsi="Courier" w:cs="Courier"/>
+          <w:sz w:val="24"/>
+          <w:sz-cs w:val="24"/>
+          <w:spacing w:val="0"/>
+        </w:rPr>
+        <w:t xml:space="preserve"/>
+      </w:r>
+    </w:p>
+    <w:p>
+      <w:pPr/>
+      <w:r>
+        <w:rPr>
+          <w:rFonts w:ascii="Courier New" w:hAnsi="Courier New" w:cs="Courier New"/>
+          <w:sz w:val="20"/>
+          <w:sz-cs w:val="20"/>
+          <w:color w:val="0000FF"/>
+        </w:rPr>
+        <w:t xml:space="preserve"/>
+      </w:r>
+    </w:p>
+    <w:p>
+      <w:pPr/>
+      <w:r>
+        <w:rPr>
+          <w:rFonts w:ascii="Courier New" w:hAnsi="Courier New" w:cs="Courier New"/>
+          <w:sz w:val="20"/>
+          <w:sz-cs w:val="20"/>
+          <w:color w:val="0000FF"/>
+        </w:rPr>
+        <w:t xml:space="preserve"/>
+      </w:r>
+    </w:p>
+    <w:p>
+      <w:pPr/>
+      <w:r>
+        <w:rPr>
+          <w:rFonts w:ascii="Courier" w:hAnsi="Courier" w:cs="Courier"/>
+          <w:sz w:val="24"/>
+          <w:sz-cs w:val="24"/>
+          <w:spacing w:val="0"/>
+        </w:rPr>
+        <w:t xml:space="preserve">create table </w:t>
+      </w:r>
+      <w:r>
+        <w:rPr>
+          <w:rFonts w:ascii="Monaco" w:hAnsi="Monaco" w:cs="Monaco"/>
+          <w:sz w:val="22"/>
+          <w:sz-cs w:val="22"/>
+          <w:color w:val="2A00FF"/>
+        </w:rPr>
+        <w:t xml:space="preserve">CUSTADDRESS </w:t>
+      </w:r>
+      <w:r>
+        <w:rPr>
+          <w:rFonts w:ascii="Courier" w:hAnsi="Courier" w:cs="Courier"/>
+          <w:sz w:val="24"/>
+          <w:sz-cs w:val="24"/>
+          <w:spacing w:val="0"/>
+        </w:rPr>
+        <w:t xml:space="preserve">(</w:t>
+      </w:r>
+    </w:p>
+    <w:p>
+      <w:pPr/>
+      <w:r>
+        <w:rPr>
+          <w:rFonts w:ascii="Courier" w:hAnsi="Courier" w:cs="Courier"/>
+          <w:sz w:val="24"/>
+          <w:sz-cs w:val="24"/>
+          <w:spacing w:val="0"/>
+        </w:rPr>
+        <w:t xml:space="preserve">   </w:t>
+      </w:r>
+      <w:r>
+        <w:rPr>
+          <w:rFonts w:ascii="Monaco" w:hAnsi="Monaco" w:cs="Monaco"/>
+          <w:sz w:val="22"/>
+          <w:sz-cs w:val="22"/>
+          <w:color w:val="2A00FF"/>
+        </w:rPr>
         <w:t xml:space="preserve">ADDRESS_ID</w:t>
       </w:r>
       <w:r>
         <w:rPr>
+          <w:rFonts w:ascii="Courier" w:hAnsi="Courier" w:cs="Courier"/>
+          <w:sz w:val="24"/>
+          <w:sz-cs w:val="24"/>
+          <w:spacing w:val="0"/>
+        </w:rPr>
+        <w:t xml:space="preserve"> INT NOT NULL auto_increment,</w:t>
+      </w:r>
+    </w:p>
+    <w:p>
+      <w:pPr/>
+      <w:r>
+        <w:rPr>
+          <w:rFonts w:ascii="Courier" w:hAnsi="Courier" w:cs="Courier"/>
+          <w:sz w:val="24"/>
+          <w:sz-cs w:val="24"/>
+          <w:spacing w:val="0"/>
+        </w:rPr>
+        <w:t xml:space="preserve">   </w:t>
+      </w:r>
+      <w:r>
+        <w:rPr>
+          <w:rFonts w:ascii="Monaco" w:hAnsi="Monaco" w:cs="Monaco"/>
+          <w:sz w:val="22"/>
+          <w:sz-cs w:val="22"/>
+          <w:color w:val="2A00FF"/>
+        </w:rPr>
+        <w:t xml:space="preserve">ADDRESS_STREET</w:t>
+      </w:r>
+      <w:r>
+        <w:rPr>
+          <w:rFonts w:ascii="Courier" w:hAnsi="Courier" w:cs="Courier"/>
+          <w:sz w:val="24"/>
+          <w:sz-cs w:val="24"/>
+          <w:spacing w:val="0"/>
+        </w:rPr>
+        <w:t xml:space="preserve"> VARCHAR(250) </w:t>
+      </w:r>
+      <w:r>
+        <w:rPr>
+          <w:rFonts w:ascii="Courier New" w:hAnsi="Courier New" w:cs="Courier New"/>
+          <w:sz w:val="20"/>
+          <w:sz-cs w:val="20"/>
+          <w:color w:val="0000FF"/>
+        </w:rPr>
+        <w:t xml:space="preserve">NOT NULL</w:t>
+      </w:r>
+      <w:r>
+        <w:rPr>
+          <w:rFonts w:ascii="Courier" w:hAnsi="Courier" w:cs="Courier"/>
+          <w:sz w:val="24"/>
+          <w:sz-cs w:val="24"/>
+          <w:spacing w:val="0"/>
+        </w:rPr>
+        <w:t xml:space="preserve">,</w:t>
+      </w:r>
+    </w:p>
+    <w:p>
+      <w:pPr/>
+      <w:r>
+        <w:rPr>
+          <w:rFonts w:ascii="Courier" w:hAnsi="Courier" w:cs="Courier"/>
+          <w:sz w:val="24"/>
+          <w:sz-cs w:val="24"/>
+          <w:spacing w:val="0"/>
+        </w:rPr>
+        <w:t xml:space="preserve">   </w:t>
+      </w:r>
+      <w:r>
+        <w:rPr>
+          <w:rFonts w:ascii="Monaco" w:hAnsi="Monaco" w:cs="Monaco"/>
+          <w:sz w:val="22"/>
+          <w:sz-cs w:val="22"/>
+          <w:color w:val="2A00FF"/>
+        </w:rPr>
+        <w:t xml:space="preserve">ADDRESS_CITY</w:t>
+      </w:r>
+      <w:r>
+        <w:rPr>
+          <w:rFonts w:ascii="Courier" w:hAnsi="Courier" w:cs="Courier"/>
+          <w:sz w:val="24"/>
+          <w:sz-cs w:val="24"/>
+          <w:spacing w:val="0"/>
+        </w:rPr>
+        <w:t xml:space="preserve">  VARCHAR(50) </w:t>
+      </w:r>
+      <w:r>
+        <w:rPr>
+          <w:rFonts w:ascii="Courier New" w:hAnsi="Courier New" w:cs="Courier New"/>
+          <w:sz w:val="20"/>
+          <w:sz-cs w:val="20"/>
+          <w:color w:val="0000FF"/>
+        </w:rPr>
+        <w:t xml:space="preserve">NOT NULL</w:t>
+      </w:r>
+      <w:r>
+        <w:rPr>
+          <w:rFonts w:ascii="Courier" w:hAnsi="Courier" w:cs="Courier"/>
+          <w:sz w:val="24"/>
+          <w:sz-cs w:val="24"/>
+          <w:spacing w:val="0"/>
+        </w:rPr>
+        <w:t xml:space="preserve">,</w:t>
+      </w:r>
+    </w:p>
+    <w:p>
+      <w:pPr/>
+      <w:r>
+        <w:rPr>
+          <w:rFonts w:ascii="Courier" w:hAnsi="Courier" w:cs="Courier"/>
+          <w:sz w:val="24"/>
+          <w:sz-cs w:val="24"/>
+          <w:spacing w:val="0"/>
+        </w:rPr>
+        <w:t xml:space="preserve">   </w:t>
+      </w:r>
+      <w:r>
+        <w:rPr>
+          <w:rFonts w:ascii="Monaco" w:hAnsi="Monaco" w:cs="Monaco"/>
+          <w:sz w:val="22"/>
+          <w:sz-cs w:val="22"/>
+          <w:color w:val="2A00FF"/>
+        </w:rPr>
+        <w:t xml:space="preserve">ADDRESS_STATE</w:t>
+      </w:r>
+      <w:r>
+        <w:rPr>
+          <w:rFonts w:ascii="Courier" w:hAnsi="Courier" w:cs="Courier"/>
+          <w:sz w:val="24"/>
+          <w:sz-cs w:val="24"/>
+          <w:spacing w:val="0"/>
+        </w:rPr>
+        <w:t xml:space="preserve">   VARCHAR(50) </w:t>
+      </w:r>
+      <w:r>
+        <w:rPr>
+          <w:rFonts w:ascii="Courier New" w:hAnsi="Courier New" w:cs="Courier New"/>
+          <w:sz w:val="20"/>
+          <w:sz-cs w:val="20"/>
+          <w:color w:val="0000FF"/>
+        </w:rPr>
+        <w:t xml:space="preserve">NOT NULL</w:t>
+      </w:r>
+      <w:r>
+        <w:rPr>
+          <w:rFonts w:ascii="Courier" w:hAnsi="Courier" w:cs="Courier"/>
+          <w:sz w:val="24"/>
+          <w:sz-cs w:val="24"/>
+          <w:spacing w:val="0"/>
+        </w:rPr>
+        <w:t xml:space="preserve">,</w:t>
+      </w:r>
+    </w:p>
+    <w:p>
+      <w:pPr/>
+      <w:r>
+        <w:rPr>
+          <w:rFonts w:ascii="Courier" w:hAnsi="Courier" w:cs="Courier"/>
+          <w:sz w:val="24"/>
+          <w:sz-cs w:val="24"/>
+          <w:spacing w:val="0"/>
+        </w:rPr>
+        <w:t xml:space="preserve">   </w:t>
+      </w:r>
+      <w:r>
+        <w:rPr>
+          <w:rFonts w:ascii="Monaco" w:hAnsi="Monaco" w:cs="Monaco"/>
+          <w:sz w:val="22"/>
+          <w:sz-cs w:val="22"/>
+          <w:color w:val="2A00FF"/>
+        </w:rPr>
+        <w:t xml:space="preserve">ADDRESS_ZIPCODE </w:t>
+      </w:r>
+      <w:r>
+        <w:rPr>
+          <w:rFonts w:ascii="Courier" w:hAnsi="Courier" w:cs="Courier"/>
+          <w:sz w:val="24"/>
+          <w:sz-cs w:val="24"/>
+          <w:spacing w:val="0"/>
+        </w:rPr>
+        <w:t xml:space="preserve"> VARCHAR(10) </w:t>
+      </w:r>
+      <w:r>
+        <w:rPr>
+          <w:rFonts w:ascii="Courier New" w:hAnsi="Courier New" w:cs="Courier New"/>
+          <w:sz w:val="20"/>
+          <w:sz-cs w:val="20"/>
+          <w:color w:val="0000FF"/>
+        </w:rPr>
+        <w:t xml:space="preserve">NOT NULL</w:t>
+      </w:r>
+      <w:r>
+        <w:rPr>
+          <w:rFonts w:ascii="Courier" w:hAnsi="Courier" w:cs="Courier"/>
+          <w:sz w:val="24"/>
+          <w:sz-cs w:val="24"/>
+          <w:spacing w:val="0"/>
+        </w:rPr>
+        <w:t xml:space="preserve">,</w:t>
+      </w:r>
+    </w:p>
+    <w:p>
+      <w:pPr/>
+      <w:r>
+        <w:rPr>
+          <w:rFonts w:ascii="Courier" w:hAnsi="Courier" w:cs="Courier"/>
+          <w:sz w:val="24"/>
+          <w:sz-cs w:val="24"/>
+          <w:spacing w:val="0"/>
+        </w:rPr>
+        <w:t xml:space="preserve">   </w:t>
+      </w:r>
+      <w:r>
+        <w:rPr>
+          <w:rFonts w:ascii="Courier New" w:hAnsi="Courier New" w:cs="Courier New"/>
+          <w:sz w:val="20"/>
+          <w:sz-cs w:val="20"/>
+          <w:color w:val="0000FF"/>
+        </w:rPr>
+        <w:t xml:space="preserve">PRIMARY KEY (</w:t>
+      </w:r>
+      <w:r>
+        <w:rPr>
+          <w:rFonts w:ascii="Monaco" w:hAnsi="Monaco" w:cs="Monaco"/>
+          <w:sz w:val="22"/>
+          <w:sz-cs w:val="22"/>
+          <w:color w:val="2A00FF"/>
+        </w:rPr>
+        <w:t xml:space="preserve">ADDRESS_ID</w:t>
+      </w:r>
+      <w:r>
+        <w:rPr>
           <w:rFonts w:ascii="Courier New" w:hAnsi="Courier New" w:cs="Courier New"/>
           <w:sz w:val="20"/>
           <w:sz-cs w:val="20"/>
@@ -740,12 +1004,15 @@
         </w:rPr>
         <w:t xml:space="preserve">));</w:t>
       </w:r>
-      <w:r>
-        <w:rPr>
-          <w:rFonts w:ascii="Courier" w:hAnsi="Courier" w:cs="Courier"/>
-          <w:sz w:val="24"/>
-          <w:sz-cs w:val="24"/>
-          <w:spacing w:val="0"/>
+    </w:p>
+    <w:p>
+      <w:pPr/>
+      <w:r>
+        <w:rPr>
+          <w:rFonts w:ascii="Courier New" w:hAnsi="Courier New" w:cs="Courier New"/>
+          <w:sz w:val="20"/>
+          <w:sz-cs w:val="20"/>
+          <w:color w:val="0000FF"/>
         </w:rPr>
         <w:t xml:space="preserve"/>
       </w:r>
@@ -1230,6 +1497,70 @@
     </w:p>
     <w:p>
       <w:pPr/>
+      <w:r>
+        <w:rPr>
+          <w:rFonts w:ascii="Courier" w:hAnsi="Courier" w:cs="Courier"/>
+          <w:sz w:val="24"/>
+          <w:sz-cs w:val="24"/>
+          <w:spacing w:val="0"/>
+          <w:color w:val="000000"/>
+        </w:rPr>
+        <w:t xml:space="preserve">drop TABLE product_order</w:t>
+      </w:r>
+    </w:p>
+    <w:p>
+      <w:pPr/>
+      <w:r>
+        <w:rPr>
+          <w:rFonts w:ascii="Courier" w:hAnsi="Courier" w:cs="Courier"/>
+          <w:sz w:val="24"/>
+          <w:sz-cs w:val="24"/>
+          <w:spacing w:val="0"/>
+          <w:color w:val="000000"/>
+        </w:rPr>
+        <w:t xml:space="preserve">drop TABLE </w:t>
+      </w:r>
+      <w:r>
+        <w:rPr>
+          <w:rFonts w:ascii="Courier" w:hAnsi="Courier" w:cs="Courier"/>
+          <w:sz w:val="24"/>
+          <w:sz-cs w:val="24"/>
+          <w:spacing w:val="0"/>
+        </w:rPr>
+        <w:t xml:space="preserve">manageorder</w:t>
+      </w:r>
+      <w:r>
+        <w:rPr>
+          <w:rFonts w:ascii="Courier" w:hAnsi="Courier" w:cs="Courier"/>
+          <w:sz w:val="24"/>
+          <w:sz-cs w:val="24"/>
+          <w:spacing w:val="0"/>
+          <w:color w:val="000000"/>
+        </w:rPr>
+        <w:t xml:space="preserve"/>
+      </w:r>
+    </w:p>
+    <w:p>
+      <w:pPr/>
+      <w:r>
+        <w:rPr>
+          <w:rFonts w:ascii="Courier" w:hAnsi="Courier" w:cs="Courier"/>
+          <w:sz w:val="24"/>
+          <w:sz-cs w:val="24"/>
+          <w:spacing w:val="0"/>
+          <w:color w:val="000000"/>
+        </w:rPr>
+        <w:t xml:space="preserve">drop TABLE </w:t>
+      </w:r>
+      <w:r>
+        <w:rPr>
+          <w:rFonts w:ascii="Courier New" w:hAnsi="Courier New" w:cs="Courier New"/>
+          <w:sz w:val="20"/>
+          <w:sz-cs w:val="20"/>
+          <w:color w:val="0000FF"/>
+        </w:rPr>
+        <w:t xml:space="preserve">Customer</w:t>
+      </w:r>
       <w:r>
         <w:rPr>
           <w:rFonts w:ascii="Courier" w:hAnsi="Courier" w:cs="Courier"/>

</xml_diff>

<commit_message>
Added config files and modified code to fix connection issues .
</commit_message>
<xml_diff>
--- a/Project2_RetailWebService/Doc/LSMarket Place.docx
+++ b/Project2_RetailWebService/Doc/LSMarket Place.docx
@@ -1070,11 +1070,7 @@
         <w:tab/>
         <w:t xml:space="preserve"/>
         <w:tab/>
-        <w:t xml:space="preserve">NUMERIC</w:t>
-        <w:tab/>
-        <w:t xml:space="preserve"/>
-        <w:tab/>
-        <w:t xml:space="preserve">NOT NULL,</w:t>
+        <w:t xml:space="preserve">int NOT NULL AUTO_INCREMENT,</w:t>
       </w:r>
     </w:p>
     <w:p>
@@ -1114,7 +1110,19 @@
         <w:tab/>
         <w:t xml:space="preserve"/>
         <w:tab/>
-        <w:t xml:space="preserve">VARCHAR(25));</w:t>
+        <w:t xml:space="preserve">VARCHAR(25,</w:t>
+      </w:r>
+    </w:p>
+    <w:p>
+      <w:pPr/>
+      <w:r>
+        <w:rPr>
+          <w:rFonts w:ascii="Courier New" w:hAnsi="Courier New" w:cs="Courier New"/>
+          <w:sz w:val="20"/>
+          <w:sz-cs w:val="20"/>
+          <w:color w:val="0000FF"/>
+        </w:rPr>
+        <w:t xml:space="preserve">PRIMARY KEY (partnerID));</w:t>
       </w:r>
     </w:p>
     <w:p>
@@ -1271,12 +1279,20 @@
       </w:r>
       <w:r>
         <w:rPr>
-          <w:rFonts w:ascii="Courier New" w:hAnsi="Courier New" w:cs="Courier New"/>
-          <w:sz w:val="20"/>
-          <w:sz-cs w:val="20"/>
-          <w:color w:val="0000FF"/>
-        </w:rPr>
-        <w:t xml:space="preserve">CustomerID  int NOT NULL</w:t>
+          <w:rFonts w:ascii="Monaco" w:hAnsi="Monaco" w:cs="Monaco"/>
+          <w:sz w:val="22"/>
+          <w:sz-cs w:val="22"/>
+        </w:rPr>
+        <w:t xml:space="preserve">customer_CustomerID</w:t>
+      </w:r>
+      <w:r>
+        <w:rPr>
+          <w:rFonts w:ascii="Courier New" w:hAnsi="Courier New" w:cs="Courier New"/>
+          <w:sz w:val="20"/>
+          <w:sz-cs w:val="20"/>
+          <w:color w:val="0000FF"/>
+        </w:rPr>
+        <w:t xml:space="preserve">  int NOT NULL</w:t>
       </w:r>
       <w:r>
         <w:rPr>
@@ -1299,7 +1315,25 @@
           <w:spacing w:val="0"/>
           <w:color w:val="000000"/>
         </w:rPr>
-        <w:t xml:space="preserve">  CONSTRAINT customer_fk FOREIGN KEY (CustomerID) REFERENCES Customer (CustomerID)</w:t>
+        <w:t xml:space="preserve">  CONSTRAINT customer_fk FOREIGN KEY (</w:t>
+      </w:r>
+      <w:r>
+        <w:rPr>
+          <w:rFonts w:ascii="Monaco" w:hAnsi="Monaco" w:cs="Monaco"/>
+          <w:sz w:val="22"/>
+          <w:sz-cs w:val="22"/>
+        </w:rPr>
+        <w:t xml:space="preserve">customer_CustomerID</w:t>
+      </w:r>
+      <w:r>
+        <w:rPr>
+          <w:rFonts w:ascii="Courier" w:hAnsi="Courier" w:cs="Courier"/>
+          <w:sz w:val="24"/>
+          <w:sz-cs w:val="24"/>
+          <w:spacing w:val="0"/>
+          <w:color w:val="000000"/>
+        </w:rPr>
+        <w:t xml:space="preserve">) REFERENCES Customer (CustomerID)</w:t>
       </w:r>
     </w:p>
     <w:p>

</xml_diff>

<commit_message>
Adding pending functionalities for Project 4
</commit_message>
<xml_diff>
--- a/Project2_RetailWebService/Doc/LSMarket Place.docx
+++ b/Project2_RetailWebService/Doc/LSMarket Place.docx
@@ -490,12 +490,13 @@
       <w:pPr/>
       <w:r>
         <w:rPr>
-          <w:rFonts w:ascii="Courier" w:hAnsi="Courier" w:cs="Courier"/>
-          <w:sz w:val="24"/>
-          <w:sz-cs w:val="24"/>
-          <w:spacing w:val="0"/>
-        </w:rPr>
-        <w:t xml:space="preserve">create table </w:t>
+          <w:rFonts w:ascii="Courier New" w:hAnsi="Courier New" w:cs="Courier New"/>
+          <w:sz w:val="28"/>
+          <w:sz-cs w:val="28"/>
+          <w:spacing w:val="0"/>
+          <w:color w:val="09426A"/>
+        </w:rPr>
+        <w:t xml:space="preserve">ALTER TABLE </w:t>
       </w:r>
       <w:r>
         <w:rPr>
@@ -508,24 +509,45 @@
       </w:r>
       <w:r>
         <w:rPr>
-          <w:rFonts w:ascii="Courier" w:hAnsi="Courier" w:cs="Courier"/>
-          <w:sz w:val="24"/>
-          <w:sz-cs w:val="24"/>
-          <w:spacing w:val="0"/>
-        </w:rPr>
-        <w:t xml:space="preserve">(</w:t>
-      </w:r>
-    </w:p>
-    <w:p>
-      <w:pPr/>
-      <w:r>
-        <w:rPr>
-          <w:rFonts w:ascii="Courier" w:hAnsi="Courier" w:cs="Courier"/>
-          <w:sz w:val="24"/>
-          <w:sz-cs w:val="24"/>
-          <w:spacing w:val="0"/>
-        </w:rPr>
-        <w:t xml:space="preserve">   </w:t>
+          <w:rFonts w:ascii="Courier New" w:hAnsi="Courier New" w:cs="Courier New"/>
+          <w:sz w:val="28"/>
+          <w:sz-cs w:val="28"/>
+          <w:spacing w:val="0"/>
+          <w:color w:val="09426A"/>
+        </w:rPr>
+        <w:t xml:space="preserve"> remove colomun </w:t>
+      </w:r>
+      <w:r>
+        <w:rPr>
+          <w:rFonts w:ascii="Courier New" w:hAnsi="Courier New" w:cs="Courier New"/>
+          <w:sz w:val="20"/>
+          <w:sz-cs w:val="20"/>
+          <w:color w:val="0000FF"/>
+        </w:rPr>
+        <w:t xml:space="preserve">CustomerID</w:t>
+      </w:r>
+      <w:r>
+        <w:rPr>
+          <w:rFonts w:ascii="Courier New" w:hAnsi="Courier New" w:cs="Courier New"/>
+          <w:sz w:val="28"/>
+          <w:sz-cs w:val="28"/>
+          <w:spacing w:val="0"/>
+          <w:color w:val="09426A"/>
+        </w:rPr>
+        <w:t xml:space="preserve"> int;</w:t>
+      </w:r>
+    </w:p>
+    <w:p>
+      <w:pPr/>
+      <w:r>
+        <w:rPr>
+          <w:rFonts w:ascii="Courier New" w:hAnsi="Courier New" w:cs="Courier New"/>
+          <w:sz w:val="28"/>
+          <w:sz-cs w:val="28"/>
+          <w:spacing w:val="0"/>
+          <w:color w:val="09426A"/>
+        </w:rPr>
+        <w:t xml:space="preserve">ALTER TABLE </w:t>
       </w:r>
       <w:r>
         <w:rPr>
@@ -534,28 +556,69 @@
           <w:sz-cs w:val="22"/>
           <w:color w:val="2A00FF"/>
         </w:rPr>
-        <w:t xml:space="preserve">PHONE_ID</w:t>
-      </w:r>
-      <w:r>
-        <w:rPr>
-          <w:rFonts w:ascii="Courier" w:hAnsi="Courier" w:cs="Courier"/>
-          <w:sz w:val="24"/>
-          <w:sz-cs w:val="24"/>
-          <w:spacing w:val="0"/>
-        </w:rPr>
-        <w:t xml:space="preserve"> INT NOT NULL auto_increment,</w:t>
-      </w:r>
-    </w:p>
-    <w:p>
-      <w:pPr/>
-      <w:r>
-        <w:rPr>
-          <w:rFonts w:ascii="Courier" w:hAnsi="Courier" w:cs="Courier"/>
-          <w:sz w:val="24"/>
-          <w:sz-cs w:val="24"/>
-          <w:spacing w:val="0"/>
-        </w:rPr>
-        <w:t xml:space="preserve">   </w:t>
+        <w:t xml:space="preserve">CUSTADDRESS1</w:t>
+      </w:r>
+      <w:r>
+        <w:rPr>
+          <w:rFonts w:ascii="Courier New" w:hAnsi="Courier New" w:cs="Courier New"/>
+          <w:sz w:val="28"/>
+          <w:sz-cs w:val="28"/>
+          <w:spacing w:val="0"/>
+          <w:color w:val="09426A"/>
+        </w:rPr>
+        <w:t xml:space="preserve"> ADD </w:t>
+      </w:r>
+      <w:r>
+        <w:rPr>
+          <w:rFonts w:ascii="Courier New" w:hAnsi="Courier New" w:cs="Courier New"/>
+          <w:sz w:val="20"/>
+          <w:sz-cs w:val="20"/>
+          <w:color w:val="0000FF"/>
+        </w:rPr>
+        <w:t xml:space="preserve">CustomerID</w:t>
+      </w:r>
+      <w:r>
+        <w:rPr>
+          <w:rFonts w:ascii="Courier New" w:hAnsi="Courier New" w:cs="Courier New"/>
+          <w:sz w:val="28"/>
+          <w:sz-cs w:val="28"/>
+          <w:spacing w:val="0"/>
+          <w:color w:val="09426A"/>
+        </w:rPr>
+        <w:t xml:space="preserve"> int;</w:t>
+      </w:r>
+      <w:r>
+        <w:rPr>
+          <w:rFonts w:ascii="Courier New" w:hAnsi="Courier New" w:cs="Courier New"/>
+          <w:sz w:val="20"/>
+          <w:sz-cs w:val="20"/>
+          <w:color w:val="0000FF"/>
+        </w:rPr>
+        <w:t xml:space="preserve"/>
+      </w:r>
+    </w:p>
+    <w:p>
+      <w:pPr/>
+      <w:r>
+        <w:rPr>
+          <w:rFonts w:ascii="Courier New" w:hAnsi="Courier New" w:cs="Courier New"/>
+          <w:sz w:val="20"/>
+          <w:sz-cs w:val="20"/>
+          <w:color w:val="0000FF"/>
+        </w:rPr>
+        <w:t xml:space="preserve"/>
+      </w:r>
+    </w:p>
+    <w:p>
+      <w:pPr/>
+      <w:r>
+        <w:rPr>
+          <w:rFonts w:ascii="Courier New" w:hAnsi="Courier New" w:cs="Courier New"/>
+          <w:sz w:val="32"/>
+          <w:sz-cs w:val="32"/>
+          <w:spacing w:val="0"/>
+        </w:rPr>
+        <w:t xml:space="preserve">ALTER TABLE </w:t>
       </w:r>
       <w:r>
         <w:rPr>
@@ -564,46 +627,127 @@
           <w:sz-cs w:val="22"/>
           <w:color w:val="2A00FF"/>
         </w:rPr>
-        <w:t xml:space="preserve">PRIMARY_NUMBER</w:t>
-      </w:r>
-      <w:r>
-        <w:rPr>
-          <w:rFonts w:ascii="Courier" w:hAnsi="Courier" w:cs="Courier"/>
-          <w:sz w:val="24"/>
-          <w:sz-cs w:val="24"/>
-          <w:spacing w:val="0"/>
-        </w:rPr>
-        <w:t xml:space="preserve"> VARCHAR(250) </w:t>
-      </w:r>
-      <w:r>
-        <w:rPr>
-          <w:rFonts w:ascii="Courier New" w:hAnsi="Courier New" w:cs="Courier New"/>
-          <w:sz w:val="20"/>
-          <w:sz-cs w:val="20"/>
-          <w:color w:val="0000FF"/>
-        </w:rPr>
-        <w:t xml:space="preserve">NOT NULL</w:t>
-      </w:r>
-      <w:r>
-        <w:rPr>
-          <w:rFonts w:ascii="Courier" w:hAnsi="Courier" w:cs="Courier"/>
-          <w:sz w:val="24"/>
-          <w:sz-cs w:val="24"/>
-          <w:spacing w:val="0"/>
-        </w:rPr>
-        <w:t xml:space="preserve">,</w:t>
-      </w:r>
-    </w:p>
-    <w:p>
-      <w:pPr/>
-      <w:r>
-        <w:rPr>
-          <w:rFonts w:ascii="Courier" w:hAnsi="Courier" w:cs="Courier"/>
-          <w:sz w:val="24"/>
-          <w:sz-cs w:val="24"/>
-          <w:spacing w:val="0"/>
-        </w:rPr>
-        <w:t xml:space="preserve">   </w:t>
+        <w:t xml:space="preserve">CUSTADDRESS1</w:t>
+      </w:r>
+      <w:r>
+        <w:rPr>
+          <w:rFonts w:ascii="Courier New" w:hAnsi="Courier New" w:cs="Courier New"/>
+          <w:sz w:val="32"/>
+          <w:sz-cs w:val="32"/>
+          <w:spacing w:val="0"/>
+        </w:rPr>
+        <w:t xml:space="preserve"/>
+      </w:r>
+    </w:p>
+    <w:p>
+      <w:pPr/>
+      <w:r>
+        <w:rPr>
+          <w:rFonts w:ascii="Courier New" w:hAnsi="Courier New" w:cs="Courier New"/>
+          <w:sz w:val="32"/>
+          <w:sz-cs w:val="32"/>
+          <w:spacing w:val="0"/>
+        </w:rPr>
+        <w:t xml:space="preserve">ADD FOREIGN KEY (</w:t>
+      </w:r>
+      <w:r>
+        <w:rPr>
+          <w:rFonts w:ascii="Courier New" w:hAnsi="Courier New" w:cs="Courier New"/>
+          <w:sz w:val="20"/>
+          <w:sz-cs w:val="20"/>
+          <w:color w:val="0000FF"/>
+        </w:rPr>
+        <w:t xml:space="preserve">CustomerID</w:t>
+      </w:r>
+      <w:r>
+        <w:rPr>
+          <w:rFonts w:ascii="Courier New" w:hAnsi="Courier New" w:cs="Courier New"/>
+          <w:sz w:val="32"/>
+          <w:sz-cs w:val="32"/>
+          <w:spacing w:val="0"/>
+        </w:rPr>
+        <w:t xml:space="preserve">)</w:t>
+      </w:r>
+    </w:p>
+    <w:p>
+      <w:pPr/>
+      <w:r>
+        <w:rPr>
+          <w:rFonts w:ascii="Courier New" w:hAnsi="Courier New" w:cs="Courier New"/>
+          <w:sz w:val="32"/>
+          <w:sz-cs w:val="32"/>
+          <w:spacing w:val="0"/>
+        </w:rPr>
+        <w:t xml:space="preserve">REFERENCES </w:t>
+      </w:r>
+      <w:r>
+        <w:rPr>
+          <w:rFonts w:ascii="Courier New" w:hAnsi="Courier New" w:cs="Courier New"/>
+          <w:sz w:val="20"/>
+          <w:sz-cs w:val="20"/>
+          <w:color w:val="0000FF"/>
+        </w:rPr>
+        <w:t xml:space="preserve">Customer</w:t>
+      </w:r>
+      <w:r>
+        <w:rPr>
+          <w:rFonts w:ascii="Courier New" w:hAnsi="Courier New" w:cs="Courier New"/>
+          <w:sz w:val="32"/>
+          <w:sz-cs w:val="32"/>
+          <w:spacing w:val="0"/>
+        </w:rPr>
+        <w:t xml:space="preserve">(</w:t>
+      </w:r>
+      <w:r>
+        <w:rPr>
+          <w:rFonts w:ascii="Courier New" w:hAnsi="Courier New" w:cs="Courier New"/>
+          <w:sz w:val="20"/>
+          <w:sz-cs w:val="20"/>
+          <w:color w:val="0000FF"/>
+        </w:rPr>
+        <w:t xml:space="preserve">CustomerID</w:t>
+      </w:r>
+      <w:r>
+        <w:rPr>
+          <w:rFonts w:ascii="Courier New" w:hAnsi="Courier New" w:cs="Courier New"/>
+          <w:sz w:val="32"/>
+          <w:sz-cs w:val="32"/>
+          <w:spacing w:val="0"/>
+        </w:rPr>
+        <w:t xml:space="preserve">) </w:t>
+      </w:r>
+      <w:r>
+        <w:rPr>
+          <w:rFonts w:ascii="Courier New" w:hAnsi="Courier New" w:cs="Courier New"/>
+          <w:sz w:val="20"/>
+          <w:sz-cs w:val="20"/>
+          <w:color w:val="0000FF"/>
+        </w:rPr>
+        <w:t xml:space="preserve"/>
+      </w:r>
+    </w:p>
+    <w:p>
+      <w:pPr/>
+      <w:r>
+        <w:rPr>
+          <w:rFonts w:ascii="Courier New" w:hAnsi="Courier New" w:cs="Courier New"/>
+          <w:sz w:val="20"/>
+          <w:sz-cs w:val="20"/>
+          <w:color w:val="0000FF"/>
+        </w:rPr>
+        <w:t xml:space="preserve"/>
+      </w:r>
+    </w:p>
+    <w:p>
+      <w:pPr/>
+      <w:r>
+        <w:rPr>
+          <w:rFonts w:ascii="Courier" w:hAnsi="Courier" w:cs="Courier"/>
+          <w:sz w:val="24"/>
+          <w:sz-cs w:val="24"/>
+          <w:spacing w:val="0"/>
+        </w:rPr>
+        <w:t xml:space="preserve">create table </w:t>
       </w:r>
       <w:r>
         <w:rPr>
@@ -612,34 +756,16 @@
           <w:sz-cs w:val="22"/>
           <w:color w:val="2A00FF"/>
         </w:rPr>
-        <w:t xml:space="preserve">SECONDARY_NUMBER</w:t>
-      </w:r>
-      <w:r>
-        <w:rPr>
-          <w:rFonts w:ascii="Courier" w:hAnsi="Courier" w:cs="Courier"/>
-          <w:sz w:val="24"/>
-          <w:sz-cs w:val="24"/>
-          <w:spacing w:val="0"/>
-        </w:rPr>
-        <w:t xml:space="preserve">  VARCHAR(50) </w:t>
-      </w:r>
-      <w:r>
-        <w:rPr>
-          <w:rFonts w:ascii="Courier New" w:hAnsi="Courier New" w:cs="Courier New"/>
-          <w:sz w:val="20"/>
-          <w:sz-cs w:val="20"/>
-          <w:color w:val="0000FF"/>
-        </w:rPr>
-        <w:t xml:space="preserve">NOT NULL</w:t>
-      </w:r>
-      <w:r>
-        <w:rPr>
-          <w:rFonts w:ascii="Courier" w:hAnsi="Courier" w:cs="Courier"/>
-          <w:sz w:val="24"/>
-          <w:sz-cs w:val="24"/>
-          <w:spacing w:val="0"/>
-        </w:rPr>
-        <w:t xml:space="preserve">,</w:t>
+        <w:t xml:space="preserve">CUSTPHONE</w:t>
+      </w:r>
+      <w:r>
+        <w:rPr>
+          <w:rFonts w:ascii="Courier" w:hAnsi="Courier" w:cs="Courier"/>
+          <w:sz w:val="24"/>
+          <w:sz-cs w:val="24"/>
+          <w:spacing w:val="0"/>
+        </w:rPr>
+        <w:t xml:space="preserve">(</w:t>
       </w:r>
     </w:p>
     <w:p>
@@ -652,15 +778,6 @@
           <w:spacing w:val="0"/>
         </w:rPr>
         <w:t xml:space="preserve">   </w:t>
-      </w:r>
-      <w:r>
-        <w:rPr>
-          <w:rFonts w:ascii="Courier New" w:hAnsi="Courier New" w:cs="Courier New"/>
-          <w:sz w:val="20"/>
-          <w:sz-cs w:val="20"/>
-          <w:color w:val="0000FF"/>
-        </w:rPr>
-        <w:t xml:space="preserve">PRIMARY KEY (</w:t>
       </w:r>
       <w:r>
         <w:rPr>
@@ -673,57 +790,24 @@
       </w:r>
       <w:r>
         <w:rPr>
-          <w:rFonts w:ascii="Courier New" w:hAnsi="Courier New" w:cs="Courier New"/>
-          <w:sz w:val="20"/>
-          <w:sz-cs w:val="20"/>
-          <w:color w:val="0000FF"/>
-        </w:rPr>
-        <w:t xml:space="preserve">));</w:t>
-      </w:r>
-      <w:r>
-        <w:rPr>
-          <w:rFonts w:ascii="Courier" w:hAnsi="Courier" w:cs="Courier"/>
-          <w:sz w:val="24"/>
-          <w:sz-cs w:val="24"/>
-          <w:spacing w:val="0"/>
-        </w:rPr>
-        <w:t xml:space="preserve"/>
-      </w:r>
-    </w:p>
-    <w:p>
-      <w:pPr/>
-      <w:r>
-        <w:rPr>
-          <w:rFonts w:ascii="Courier New" w:hAnsi="Courier New" w:cs="Courier New"/>
-          <w:sz w:val="20"/>
-          <w:sz-cs w:val="20"/>
-          <w:color w:val="0000FF"/>
-        </w:rPr>
-        <w:t xml:space="preserve"/>
-      </w:r>
-    </w:p>
-    <w:p>
-      <w:pPr/>
-      <w:r>
-        <w:rPr>
-          <w:rFonts w:ascii="Courier New" w:hAnsi="Courier New" w:cs="Courier New"/>
-          <w:sz w:val="20"/>
-          <w:sz-cs w:val="20"/>
-          <w:color w:val="0000FF"/>
-        </w:rPr>
-        <w:t xml:space="preserve"/>
-      </w:r>
-    </w:p>
-    <w:p>
-      <w:pPr/>
-      <w:r>
-        <w:rPr>
-          <w:rFonts w:ascii="Courier" w:hAnsi="Courier" w:cs="Courier"/>
-          <w:sz w:val="24"/>
-          <w:sz-cs w:val="24"/>
-          <w:spacing w:val="0"/>
-        </w:rPr>
-        <w:t xml:space="preserve">create table </w:t>
+          <w:rFonts w:ascii="Courier" w:hAnsi="Courier" w:cs="Courier"/>
+          <w:sz w:val="24"/>
+          <w:sz-cs w:val="24"/>
+          <w:spacing w:val="0"/>
+        </w:rPr>
+        <w:t xml:space="preserve"> INT NOT NULL auto_increment,</w:t>
+      </w:r>
+    </w:p>
+    <w:p>
+      <w:pPr/>
+      <w:r>
+        <w:rPr>
+          <w:rFonts w:ascii="Courier" w:hAnsi="Courier" w:cs="Courier"/>
+          <w:sz w:val="24"/>
+          <w:sz-cs w:val="24"/>
+          <w:spacing w:val="0"/>
+        </w:rPr>
+        <w:t xml:space="preserve">   </w:t>
       </w:r>
       <w:r>
         <w:rPr>
@@ -732,7 +816,175 @@
           <w:sz-cs w:val="22"/>
           <w:color w:val="2A00FF"/>
         </w:rPr>
-        <w:t xml:space="preserve">CUSTADDRESS </w:t>
+        <w:t xml:space="preserve">PRIMARY_NUMBER</w:t>
+      </w:r>
+      <w:r>
+        <w:rPr>
+          <w:rFonts w:ascii="Courier" w:hAnsi="Courier" w:cs="Courier"/>
+          <w:sz w:val="24"/>
+          <w:sz-cs w:val="24"/>
+          <w:spacing w:val="0"/>
+        </w:rPr>
+        <w:t xml:space="preserve"> VARCHAR(250) </w:t>
+      </w:r>
+      <w:r>
+        <w:rPr>
+          <w:rFonts w:ascii="Courier New" w:hAnsi="Courier New" w:cs="Courier New"/>
+          <w:sz w:val="20"/>
+          <w:sz-cs w:val="20"/>
+          <w:color w:val="0000FF"/>
+        </w:rPr>
+        <w:t xml:space="preserve">NOT NULL</w:t>
+      </w:r>
+      <w:r>
+        <w:rPr>
+          <w:rFonts w:ascii="Courier" w:hAnsi="Courier" w:cs="Courier"/>
+          <w:sz w:val="24"/>
+          <w:sz-cs w:val="24"/>
+          <w:spacing w:val="0"/>
+        </w:rPr>
+        <w:t xml:space="preserve">,</w:t>
+      </w:r>
+    </w:p>
+    <w:p>
+      <w:pPr/>
+      <w:r>
+        <w:rPr>
+          <w:rFonts w:ascii="Courier" w:hAnsi="Courier" w:cs="Courier"/>
+          <w:sz w:val="24"/>
+          <w:sz-cs w:val="24"/>
+          <w:spacing w:val="0"/>
+        </w:rPr>
+        <w:t xml:space="preserve">   </w:t>
+      </w:r>
+      <w:r>
+        <w:rPr>
+          <w:rFonts w:ascii="Monaco" w:hAnsi="Monaco" w:cs="Monaco"/>
+          <w:sz w:val="22"/>
+          <w:sz-cs w:val="22"/>
+          <w:color w:val="2A00FF"/>
+        </w:rPr>
+        <w:t xml:space="preserve">SECONDARY_NUMBER</w:t>
+      </w:r>
+      <w:r>
+        <w:rPr>
+          <w:rFonts w:ascii="Courier" w:hAnsi="Courier" w:cs="Courier"/>
+          <w:sz w:val="24"/>
+          <w:sz-cs w:val="24"/>
+          <w:spacing w:val="0"/>
+        </w:rPr>
+        <w:t xml:space="preserve">  VARCHAR(50) </w:t>
+      </w:r>
+      <w:r>
+        <w:rPr>
+          <w:rFonts w:ascii="Courier New" w:hAnsi="Courier New" w:cs="Courier New"/>
+          <w:sz w:val="20"/>
+          <w:sz-cs w:val="20"/>
+          <w:color w:val="0000FF"/>
+        </w:rPr>
+        <w:t xml:space="preserve">NOT NULL</w:t>
+      </w:r>
+      <w:r>
+        <w:rPr>
+          <w:rFonts w:ascii="Courier" w:hAnsi="Courier" w:cs="Courier"/>
+          <w:sz w:val="24"/>
+          <w:sz-cs w:val="24"/>
+          <w:spacing w:val="0"/>
+        </w:rPr>
+        <w:t xml:space="preserve">,</w:t>
+      </w:r>
+    </w:p>
+    <w:p>
+      <w:pPr/>
+      <w:r>
+        <w:rPr>
+          <w:rFonts w:ascii="Courier" w:hAnsi="Courier" w:cs="Courier"/>
+          <w:sz w:val="24"/>
+          <w:sz-cs w:val="24"/>
+          <w:spacing w:val="0"/>
+        </w:rPr>
+        <w:t xml:space="preserve">   </w:t>
+      </w:r>
+      <w:r>
+        <w:rPr>
+          <w:rFonts w:ascii="Courier New" w:hAnsi="Courier New" w:cs="Courier New"/>
+          <w:sz w:val="20"/>
+          <w:sz-cs w:val="20"/>
+          <w:color w:val="0000FF"/>
+        </w:rPr>
+        <w:t xml:space="preserve">PRIMARY KEY (</w:t>
+      </w:r>
+      <w:r>
+        <w:rPr>
+          <w:rFonts w:ascii="Monaco" w:hAnsi="Monaco" w:cs="Monaco"/>
+          <w:sz w:val="22"/>
+          <w:sz-cs w:val="22"/>
+          <w:color w:val="2A00FF"/>
+        </w:rPr>
+        <w:t xml:space="preserve">PHONE_ID</w:t>
+      </w:r>
+      <w:r>
+        <w:rPr>
+          <w:rFonts w:ascii="Courier New" w:hAnsi="Courier New" w:cs="Courier New"/>
+          <w:sz w:val="20"/>
+          <w:sz-cs w:val="20"/>
+          <w:color w:val="0000FF"/>
+        </w:rPr>
+        <w:t xml:space="preserve">));</w:t>
+      </w:r>
+      <w:r>
+        <w:rPr>
+          <w:rFonts w:ascii="Courier" w:hAnsi="Courier" w:cs="Courier"/>
+          <w:sz w:val="24"/>
+          <w:sz-cs w:val="24"/>
+          <w:spacing w:val="0"/>
+        </w:rPr>
+        <w:t xml:space="preserve"/>
+      </w:r>
+    </w:p>
+    <w:p>
+      <w:pPr/>
+      <w:r>
+        <w:rPr>
+          <w:rFonts w:ascii="Courier New" w:hAnsi="Courier New" w:cs="Courier New"/>
+          <w:sz w:val="20"/>
+          <w:sz-cs w:val="20"/>
+          <w:color w:val="0000FF"/>
+        </w:rPr>
+        <w:t xml:space="preserve"/>
+      </w:r>
+    </w:p>
+    <w:p>
+      <w:pPr/>
+      <w:r>
+        <w:rPr>
+          <w:rFonts w:ascii="Courier New" w:hAnsi="Courier New" w:cs="Courier New"/>
+          <w:sz w:val="20"/>
+          <w:sz-cs w:val="20"/>
+          <w:color w:val="0000FF"/>
+        </w:rPr>
+        <w:t xml:space="preserve"/>
+      </w:r>
+    </w:p>
+    <w:p>
+      <w:pPr/>
+      <w:r>
+        <w:rPr>
+          <w:rFonts w:ascii="Courier" w:hAnsi="Courier" w:cs="Courier"/>
+          <w:sz w:val="24"/>
+          <w:sz-cs w:val="24"/>
+          <w:spacing w:val="0"/>
+        </w:rPr>
+        <w:t xml:space="preserve">create table </w:t>
+      </w:r>
+      <w:r>
+        <w:rPr>
+          <w:rFonts w:ascii="Monaco" w:hAnsi="Monaco" w:cs="Monaco"/>
+          <w:sz w:val="22"/>
+          <w:sz-cs w:val="22"/>
+          <w:color w:val="2A00FF"/>
+        </w:rPr>
+        <w:t xml:space="preserve">CUSTADDRESS1</w:t>
       </w:r>
       <w:r>
         <w:rPr>

</xml_diff>